<commit_message>
update profile and timesheet
</commit_message>
<xml_diff>
--- a/stuff/profile/Profile.docx
+++ b/stuff/profile/Profile.docx
@@ -907,8 +907,6 @@
           <w:szCs w:val="20"/>
         </w:rPr>
       </w:pPr>
-      <w:bookmarkStart w:id="0" w:name="_GoBack"/>
-      <w:bookmarkEnd w:id="0"/>
     </w:p>
     <w:p>
       <w:pPr>
@@ -1041,6 +1039,28 @@
               </w:rPr>
               <w:t>Presentation skills</w:t>
             </w:r>
+          </w:p>
+          <w:p>
+            <w:pPr>
+              <w:pStyle w:val="TableParagraph"/>
+              <w:ind w:left="89" w:right="229"/>
+              <w:jc w:val="both"/>
+              <w:rPr>
+                <w:color w:val="01053C"/>
+                <w:sz w:val="20"/>
+                <w:szCs w:val="20"/>
+              </w:rPr>
+            </w:pPr>
+            <w:r>
+              <w:rPr>
+                <w:color w:val="01053C"/>
+                <w:sz w:val="20"/>
+                <w:szCs w:val="20"/>
+              </w:rPr>
+              <w:t>Java</w:t>
+            </w:r>
+            <w:bookmarkStart w:id="0" w:name="_GoBack"/>
+            <w:bookmarkEnd w:id="0"/>
           </w:p>
         </w:tc>
       </w:tr>
@@ -3348,18 +3368,18 @@
 </file>
 
 <file path=customXml/item1.xml><?xml version="1.0" encoding="utf-8"?>
+<p:properties xmlns:p="http://schemas.microsoft.com/office/2006/metadata/properties" xmlns:xsi="http://www.w3.org/2001/XMLSchema-instance" xmlns:pc="http://schemas.microsoft.com/office/infopath/2007/PartnerControls">
+  <documentManagement/>
+</p:properties>
+</file>
+
+<file path=customXml/item2.xml><?xml version="1.0" encoding="utf-8"?>
 <?mso-contentType ?>
 <FormTemplates xmlns="http://schemas.microsoft.com/sharepoint/v3/contenttype/forms">
   <Display>DocumentLibraryForm</Display>
   <Edit>DocumentLibraryForm</Edit>
   <New>DocumentLibraryForm</New>
 </FormTemplates>
-</file>
-
-<file path=customXml/item2.xml><?xml version="1.0" encoding="utf-8"?>
-<p:properties xmlns:p="http://schemas.microsoft.com/office/2006/metadata/properties" xmlns:xsi="http://www.w3.org/2001/XMLSchema-instance" xmlns:pc="http://schemas.microsoft.com/office/infopath/2007/PartnerControls">
-  <documentManagement/>
-</p:properties>
 </file>
 
 <file path=customXml/item3.xml><?xml version="1.0" encoding="utf-8"?>
@@ -3566,18 +3586,18 @@
 </file>
 
 <file path=customXml/itemProps1.xml><?xml version="1.0" encoding="utf-8"?>
-<ds:datastoreItem xmlns:ds="http://schemas.openxmlformats.org/officeDocument/2006/customXml" ds:itemID="{CB9589A2-13D3-434B-BE99-C2AFA4E7DA3B}">
+<ds:datastoreItem xmlns:ds="http://schemas.openxmlformats.org/officeDocument/2006/customXml" ds:itemID="{8251A4A1-CA6C-4329-B3D9-F66F9AA6ED47}">
   <ds:schemaRefs>
-    <ds:schemaRef ds:uri="http://schemas.microsoft.com/sharepoint/v3/contenttype/forms"/>
+    <ds:schemaRef ds:uri="http://schemas.microsoft.com/office/2006/metadata/properties"/>
+    <ds:schemaRef ds:uri="http://schemas.microsoft.com/office/infopath/2007/PartnerControls"/>
   </ds:schemaRefs>
 </ds:datastoreItem>
 </file>
 
 <file path=customXml/itemProps2.xml><?xml version="1.0" encoding="utf-8"?>
-<ds:datastoreItem xmlns:ds="http://schemas.openxmlformats.org/officeDocument/2006/customXml" ds:itemID="{8251A4A1-CA6C-4329-B3D9-F66F9AA6ED47}">
+<ds:datastoreItem xmlns:ds="http://schemas.openxmlformats.org/officeDocument/2006/customXml" ds:itemID="{CB9589A2-13D3-434B-BE99-C2AFA4E7DA3B}">
   <ds:schemaRefs>
-    <ds:schemaRef ds:uri="http://schemas.microsoft.com/office/2006/metadata/properties"/>
-    <ds:schemaRef ds:uri="http://schemas.microsoft.com/office/infopath/2007/PartnerControls"/>
+    <ds:schemaRef ds:uri="http://schemas.microsoft.com/sharepoint/v3/contenttype/forms"/>
   </ds:schemaRefs>
 </ds:datastoreItem>
 </file>

</xml_diff>